<commit_message>
Paint Waveform with Specified Color/Pattern
</commit_message>
<xml_diff>
--- a/Verdi使用总结.docx
+++ b/Verdi使用总结.docx
@@ -834,11 +834,11 @@
         </w:rPr>
       </w:pPr>
       <w:bookmarkStart w:id="0" w:name="_Toc295497817"/>
-      <w:bookmarkStart w:id="1" w:name="_Toc295291030"/>
-      <w:bookmarkStart w:id="2" w:name="_Toc261112287"/>
-      <w:bookmarkStart w:id="3" w:name="_Toc261695909"/>
-      <w:bookmarkStart w:id="4" w:name="_Toc262064942"/>
-      <w:bookmarkStart w:id="5" w:name="_Toc261695782"/>
+      <w:bookmarkStart w:id="1" w:name="_Toc261695782"/>
+      <w:bookmarkStart w:id="2" w:name="_Toc262064942"/>
+      <w:bookmarkStart w:id="3" w:name="_Toc261112287"/>
+      <w:bookmarkStart w:id="4" w:name="_Toc295291030"/>
+      <w:bookmarkStart w:id="5" w:name="_Toc261695909"/>
       <w:r>
         <w:rPr>
           <w:rFonts w:hint="eastAsia" w:ascii="微软雅黑" w:hAnsi="微软雅黑"/>
@@ -1804,6 +1804,259 @@
           <w:sz w:val="24"/>
           <w:szCs w:val="24"/>
         </w:rPr>
+        <w:t>将波形与信号名同步变色</w:t>
+      </w:r>
+      <w:r>
+        <w:rPr>
+          <w:b w:val="0"/>
+          <w:sz w:val="24"/>
+          <w:szCs w:val="24"/>
+        </w:rPr>
+        <w:t>nWave</w:t>
+      </w:r>
+    </w:p>
+    <w:p>
+      <w:pPr>
+        <w:pStyle w:val="8"/>
+        <w:numPr>
+          <w:ilvl w:val="5"/>
+          <w:numId w:val="1"/>
+        </w:numPr>
+        <w:adjustRightInd w:val="0"/>
+        <w:snapToGrid w:val="0"/>
+        <w:spacing w:before="0" w:after="0" w:line="240" w:lineRule="auto"/>
+        <w:rPr>
+          <w:b w:val="0"/>
+          <w:szCs w:val="21"/>
+        </w:rPr>
+      </w:pPr>
+      <w:r>
+        <w:rPr>
+          <w:b w:val="0"/>
+          <w:szCs w:val="21"/>
+        </w:rPr>
+        <w:t>显示效果</w:t>
+      </w:r>
+    </w:p>
+    <w:p>
+      <w:pPr>
+        <w:ind w:firstLine="420" w:firstLineChars="0"/>
+      </w:pPr>
+      <w:r>
+        <w:rPr>
+          <w:b w:val="0"/>
+          <w:szCs w:val="21"/>
+        </w:rPr>
+        <w:t>实现信号分组，分颜色显示效果。</w:t>
+      </w:r>
+      <w:bookmarkStart w:id="10" w:name="_GoBack"/>
+      <w:bookmarkEnd w:id="10"/>
+    </w:p>
+    <w:p>
+      <w:r>
+        <w:drawing>
+          <wp:inline distT="0" distB="0" distL="114300" distR="114300">
+            <wp:extent cx="5267325" cy="2227580"/>
+            <wp:effectExtent l="0" t="0" r="9525" b="1270"/>
+            <wp:docPr id="7" name="图片 7"/>
+            <wp:cNvGraphicFramePr>
+              <a:graphicFrameLocks xmlns:a="http://schemas.openxmlformats.org/drawingml/2006/main" noChangeAspect="1"/>
+            </wp:cNvGraphicFramePr>
+            <a:graphic xmlns:a="http://schemas.openxmlformats.org/drawingml/2006/main">
+              <a:graphicData uri="http://schemas.openxmlformats.org/drawingml/2006/picture">
+                <pic:pic xmlns:pic="http://schemas.openxmlformats.org/drawingml/2006/picture">
+                  <pic:nvPicPr>
+                    <pic:cNvPr id="7" name="图片 7"/>
+                    <pic:cNvPicPr>
+                      <a:picLocks noChangeAspect="1"/>
+                    </pic:cNvPicPr>
+                  </pic:nvPicPr>
+                  <pic:blipFill>
+                    <a:blip r:embed="rId8"/>
+                    <a:stretch>
+                      <a:fillRect/>
+                    </a:stretch>
+                  </pic:blipFill>
+                  <pic:spPr>
+                    <a:xfrm>
+                      <a:off x="0" y="0"/>
+                      <a:ext cx="5267325" cy="2227580"/>
+                    </a:xfrm>
+                    <a:prstGeom prst="rect">
+                      <a:avLst/>
+                    </a:prstGeom>
+                    <a:noFill/>
+                    <a:ln w="9525">
+                      <a:noFill/>
+                      <a:miter/>
+                    </a:ln>
+                  </pic:spPr>
+                </pic:pic>
+              </a:graphicData>
+            </a:graphic>
+          </wp:inline>
+        </w:drawing>
+      </w:r>
+    </w:p>
+    <w:p>
+      <w:pPr>
+        <w:pStyle w:val="8"/>
+        <w:numPr>
+          <w:ilvl w:val="5"/>
+          <w:numId w:val="1"/>
+        </w:numPr>
+        <w:adjustRightInd w:val="0"/>
+        <w:snapToGrid w:val="0"/>
+        <w:spacing w:before="0" w:after="0" w:line="240" w:lineRule="auto"/>
+        <w:rPr>
+          <w:b w:val="0"/>
+          <w:szCs w:val="21"/>
+        </w:rPr>
+      </w:pPr>
+      <w:r>
+        <w:rPr>
+          <w:b w:val="0"/>
+          <w:szCs w:val="21"/>
+        </w:rPr>
+        <w:t>设置方法</w:t>
+      </w:r>
+    </w:p>
+    <w:p>
+      <w:pPr>
+        <w:adjustRightInd w:val="0"/>
+        <w:snapToGrid w:val="0"/>
+        <w:ind w:firstLine="420" w:firstLineChars="0"/>
+        <w:rPr>
+          <w:rFonts w:hint="default"/>
+          <w:b w:val="0"/>
+          <w:szCs w:val="21"/>
+        </w:rPr>
+      </w:pPr>
+      <w:r>
+        <w:rPr>
+          <w:rFonts w:hint="default"/>
+          <w:b w:val="0"/>
+          <w:szCs w:val="21"/>
+        </w:rPr>
+        <w:t>选择Tools-&gt;Preferences</w:t>
+      </w:r>
+      <w:r>
+        <w:rPr>
+          <w:rFonts w:hint="default"/>
+          <w:b w:val="0"/>
+          <w:szCs w:val="21"/>
+        </w:rPr>
+        <w:t>-&gt;Waveform Pane-&gt;General，</w:t>
+      </w:r>
+    </w:p>
+    <w:p>
+      <w:pPr>
+        <w:adjustRightInd w:val="0"/>
+        <w:snapToGrid w:val="0"/>
+        <w:rPr>
+          <w:rFonts w:hint="default"/>
+          <w:b w:val="0"/>
+          <w:szCs w:val="21"/>
+        </w:rPr>
+      </w:pPr>
+      <w:r>
+        <w:rPr>
+          <w:rFonts w:hint="default"/>
+          <w:b w:val="0"/>
+          <w:szCs w:val="21"/>
+        </w:rPr>
+        <w:t>从显示菜单中，选择Paint Waveform with Specified Color/Pattern即可。</w:t>
+      </w:r>
+    </w:p>
+    <w:p>
+      <w:pPr>
+        <w:adjustRightInd w:val="0"/>
+        <w:snapToGrid w:val="0"/>
+        <w:rPr>
+          <w:rFonts w:hint="default"/>
+          <w:b w:val="0"/>
+          <w:szCs w:val="21"/>
+        </w:rPr>
+      </w:pPr>
+      <w:r>
+        <w:drawing>
+          <wp:inline distT="0" distB="0" distL="114300" distR="114300">
+            <wp:extent cx="4965700" cy="2379980"/>
+            <wp:effectExtent l="0" t="0" r="6350" b="1270"/>
+            <wp:docPr id="6" name="图片 6"/>
+            <wp:cNvGraphicFramePr>
+              <a:graphicFrameLocks xmlns:a="http://schemas.openxmlformats.org/drawingml/2006/main" noChangeAspect="1"/>
+            </wp:cNvGraphicFramePr>
+            <a:graphic xmlns:a="http://schemas.openxmlformats.org/drawingml/2006/main">
+              <a:graphicData uri="http://schemas.openxmlformats.org/drawingml/2006/picture">
+                <pic:pic xmlns:pic="http://schemas.openxmlformats.org/drawingml/2006/picture">
+                  <pic:nvPicPr>
+                    <pic:cNvPr id="6" name="图片 6"/>
+                    <pic:cNvPicPr>
+                      <a:picLocks noChangeAspect="1"/>
+                    </pic:cNvPicPr>
+                  </pic:nvPicPr>
+                  <pic:blipFill>
+                    <a:blip r:embed="rId9"/>
+                    <a:stretch>
+                      <a:fillRect/>
+                    </a:stretch>
+                  </pic:blipFill>
+                  <pic:spPr>
+                    <a:xfrm>
+                      <a:off x="0" y="0"/>
+                      <a:ext cx="4965700" cy="2379980"/>
+                    </a:xfrm>
+                    <a:prstGeom prst="rect">
+                      <a:avLst/>
+                    </a:prstGeom>
+                    <a:noFill/>
+                    <a:ln w="9525">
+                      <a:noFill/>
+                      <a:miter/>
+                    </a:ln>
+                  </pic:spPr>
+                </pic:pic>
+              </a:graphicData>
+            </a:graphic>
+          </wp:inline>
+        </w:drawing>
+      </w:r>
+    </w:p>
+    <w:p>
+      <w:pPr>
+        <w:adjustRightInd w:val="0"/>
+        <w:snapToGrid w:val="0"/>
+        <w:ind w:firstLine="420" w:firstLineChars="0"/>
+        <w:rPr>
+          <w:rFonts w:hint="default"/>
+          <w:b w:val="0"/>
+          <w:szCs w:val="21"/>
+        </w:rPr>
+      </w:pPr>
+    </w:p>
+    <w:p>
+      <w:pPr>
+        <w:pStyle w:val="6"/>
+        <w:numPr>
+          <w:ilvl w:val="3"/>
+          <w:numId w:val="1"/>
+        </w:numPr>
+        <w:adjustRightInd w:val="0"/>
+        <w:snapToGrid w:val="0"/>
+        <w:spacing w:before="0" w:after="0" w:line="240" w:lineRule="auto"/>
+        <w:rPr>
+          <w:b w:val="0"/>
+          <w:sz w:val="24"/>
+          <w:szCs w:val="24"/>
+        </w:rPr>
+      </w:pPr>
+      <w:r>
+        <w:rPr>
+          <w:b w:val="0"/>
+          <w:sz w:val="24"/>
+          <w:szCs w:val="24"/>
+        </w:rPr>
         <w:t>显示字体相关设置nTrace</w:t>
       </w:r>
     </w:p>
@@ -1829,15 +2082,7 @@
           <w:b w:val="0"/>
           <w:szCs w:val="21"/>
         </w:rPr>
-        <w:t>选择Tools-&gt;Preferences</w:t>
-      </w:r>
-      <w:r>
-        <w:rPr>
-          <w:rFonts w:hint="default"/>
-          <w:b w:val="0"/>
-          <w:szCs w:val="21"/>
-        </w:rPr>
-        <w:t>，这样能够弹出如下设置界面，后面可根据具体需要进行相关设置。</w:t>
+        <w:t>选择Tools-&gt;Preferences，这样能够弹出如下设置界面，后面可根据具体需要进行相关设置。</w:t>
       </w:r>
     </w:p>
     <w:p>
@@ -1868,7 +2113,7 @@
                     </pic:cNvPicPr>
                   </pic:nvPicPr>
                   <pic:blipFill>
-                    <a:blip r:embed="rId8"/>
+                    <a:blip r:embed="rId10"/>
                     <a:stretch>
                       <a:fillRect/>
                     </a:stretch>
@@ -1989,7 +2234,7 @@
                     </pic:cNvPicPr>
                   </pic:nvPicPr>
                   <pic:blipFill>
-                    <a:blip r:embed="rId9"/>
+                    <a:blip r:embed="rId11"/>
                     <a:stretch>
                       <a:fillRect/>
                     </a:stretch>
@@ -2085,7 +2330,7 @@
                     </pic:cNvPicPr>
                   </pic:nvPicPr>
                   <pic:blipFill>
-                    <a:blip r:embed="rId10"/>
+                    <a:blip r:embed="rId12"/>
                     <a:stretch>
                       <a:fillRect/>
                     </a:stretch>
@@ -2144,23 +2389,7 @@
           <w:b w:val="0"/>
           <w:szCs w:val="21"/>
         </w:rPr>
-        <w:t>设置</w:t>
-      </w:r>
-      <w:r>
-        <w:rPr>
-          <w:rFonts w:ascii="Times New Roman" w:hAnsi="Times New Roman" w:eastAsia="微软雅黑"/>
-          <w:b w:val="0"/>
-          <w:szCs w:val="21"/>
-        </w:rPr>
-        <w:t>Message</w:t>
-      </w:r>
-      <w:r>
-        <w:rPr>
-          <w:rFonts w:ascii="Times New Roman" w:hAnsi="Times New Roman" w:eastAsia="微软雅黑"/>
-          <w:b w:val="0"/>
-          <w:szCs w:val="21"/>
-        </w:rPr>
-        <w:t>区域字体</w:t>
+        <w:t>设置Message区域字体</w:t>
       </w:r>
     </w:p>
     <w:p>
@@ -2205,6 +2434,7 @@
       </w:r>
     </w:p>
     <w:p>
+      <w:pPr/>
       <w:r>
         <w:drawing>
           <wp:inline distT="0" distB="0" distL="114300" distR="114300">
@@ -2224,7 +2454,7 @@
                     </pic:cNvPicPr>
                   </pic:nvPicPr>
                   <pic:blipFill>
-                    <a:blip r:embed="rId11"/>
+                    <a:blip r:embed="rId13"/>
                     <a:stretch>
                       <a:fillRect/>
                     </a:stretch>
@@ -2314,7 +2544,7 @@
                     </pic:cNvPicPr>
                   </pic:nvPicPr>
                   <pic:blipFill>
-                    <a:blip r:embed="rId12"/>
+                    <a:blip r:embed="rId14"/>
                     <a:stretch>
                       <a:fillRect/>
                     </a:stretch>
@@ -2371,7 +2601,7 @@
                     </pic:cNvPicPr>
                   </pic:nvPicPr>
                   <pic:blipFill>
-                    <a:blip r:embed="rId13"/>
+                    <a:blip r:embed="rId15"/>
                     <a:stretch>
                       <a:fillRect/>
                     </a:stretch>
@@ -2419,15 +2649,7 @@
           <w:sz w:val="24"/>
           <w:szCs w:val="24"/>
         </w:rPr>
-        <w:t>显示字体相关设置n</w:t>
-      </w:r>
-      <w:r>
-        <w:rPr>
-          <w:b w:val="0"/>
-          <w:sz w:val="24"/>
-          <w:szCs w:val="24"/>
-        </w:rPr>
-        <w:t>Wave</w:t>
+        <w:t>显示字体相关设置nWave</w:t>
       </w:r>
     </w:p>
     <w:p>
@@ -2472,23 +2694,7 @@
           <w:b w:val="0"/>
           <w:szCs w:val="21"/>
         </w:rPr>
-        <w:t>设置</w:t>
-      </w:r>
-      <w:r>
-        <w:rPr>
-          <w:rFonts w:ascii="Times New Roman" w:hAnsi="Times New Roman" w:eastAsia="微软雅黑"/>
-          <w:b w:val="0"/>
-          <w:szCs w:val="21"/>
-        </w:rPr>
-        <w:t>波形信号名字</w:t>
-      </w:r>
-      <w:r>
-        <w:rPr>
-          <w:rFonts w:ascii="Times New Roman" w:hAnsi="Times New Roman" w:eastAsia="微软雅黑"/>
-          <w:b w:val="0"/>
-          <w:szCs w:val="21"/>
-        </w:rPr>
-        <w:t>区域字体</w:t>
+        <w:t>设置波形信号名字区域字体</w:t>
       </w:r>
     </w:p>
     <w:p>
@@ -2511,16 +2717,7 @@
           <w:b w:val="0"/>
           <w:szCs w:val="21"/>
         </w:rPr>
-        <w:t>显示效果与</w:t>
-      </w:r>
-      <w:bookmarkStart w:id="10" w:name="_GoBack"/>
-      <w:bookmarkEnd w:id="10"/>
-      <w:r>
-        <w:rPr>
-          <w:b w:val="0"/>
-          <w:szCs w:val="21"/>
-        </w:rPr>
-        <w:t>设置方法</w:t>
+        <w:t>显示效果与设置方法</w:t>
       </w:r>
     </w:p>
     <w:p>
@@ -2564,7 +2761,7 @@
                     </pic:cNvPicPr>
                   </pic:nvPicPr>
                   <pic:blipFill>
-                    <a:blip r:embed="rId14"/>
+                    <a:blip r:embed="rId16"/>
                     <a:stretch>
                       <a:fillRect/>
                     </a:stretch>
@@ -2612,23 +2809,7 @@
           <w:b w:val="0"/>
           <w:szCs w:val="21"/>
         </w:rPr>
-        <w:t>设置波形</w:t>
-      </w:r>
-      <w:r>
-        <w:rPr>
-          <w:rFonts w:ascii="Times New Roman" w:hAnsi="Times New Roman" w:eastAsia="微软雅黑"/>
-          <w:b w:val="0"/>
-          <w:szCs w:val="21"/>
-        </w:rPr>
-        <w:t>内容</w:t>
-      </w:r>
-      <w:r>
-        <w:rPr>
-          <w:rFonts w:ascii="Times New Roman" w:hAnsi="Times New Roman" w:eastAsia="微软雅黑"/>
-          <w:b w:val="0"/>
-          <w:szCs w:val="21"/>
-        </w:rPr>
-        <w:t>区域字体</w:t>
+        <w:t>设置波形内容区域字体</w:t>
       </w:r>
     </w:p>
     <w:p>
@@ -2651,14 +2832,7 @@
           <w:b w:val="0"/>
           <w:szCs w:val="21"/>
         </w:rPr>
-        <w:t>显示效果</w:t>
-      </w:r>
-      <w:r>
-        <w:rPr>
-          <w:b w:val="0"/>
-          <w:szCs w:val="21"/>
-        </w:rPr>
-        <w:t>与设置方法</w:t>
+        <w:t>显示效果与设置方法</w:t>
       </w:r>
     </w:p>
     <w:p>
@@ -2676,21 +2850,7 @@
           <w:rFonts w:hint="default"/>
           <w:szCs w:val="21"/>
         </w:rPr>
-        <w:t>效果如下</w:t>
-      </w:r>
-      <w:r>
-        <w:rPr>
-          <w:rFonts w:hint="default"/>
-          <w:szCs w:val="21"/>
-        </w:rPr>
-        <w:t>，设置方法，</w:t>
-      </w:r>
-      <w:r>
-        <w:rPr>
-          <w:rFonts w:hint="default"/>
-          <w:szCs w:val="21"/>
-        </w:rPr>
-        <w:t>选择Tools-&gt;Preferences,注意选择Font上面的Type是Waveform Pane。</w:t>
+        <w:t>效果如下，设置方法，选择Tools-&gt;Preferences,注意选择Font上面的Type是Waveform Pane。</w:t>
       </w:r>
     </w:p>
     <w:p>
@@ -2721,7 +2881,7 @@
                     </pic:cNvPicPr>
                   </pic:nvPicPr>
                   <pic:blipFill>
-                    <a:blip r:embed="rId15"/>
+                    <a:blip r:embed="rId17"/>
                     <a:stretch>
                       <a:fillRect/>
                     </a:stretch>
@@ -2769,23 +2929,7 @@
           <w:b w:val="0"/>
           <w:szCs w:val="21"/>
         </w:rPr>
-        <w:t>设置波形</w:t>
-      </w:r>
-      <w:r>
-        <w:rPr>
-          <w:rFonts w:ascii="Times New Roman" w:hAnsi="Times New Roman" w:eastAsia="微软雅黑"/>
-          <w:b w:val="0"/>
-          <w:szCs w:val="21"/>
-        </w:rPr>
-        <w:t>数值</w:t>
-      </w:r>
-      <w:r>
-        <w:rPr>
-          <w:rFonts w:ascii="Times New Roman" w:hAnsi="Times New Roman" w:eastAsia="微软雅黑"/>
-          <w:b w:val="0"/>
-          <w:szCs w:val="21"/>
-        </w:rPr>
-        <w:t>区域字体</w:t>
+        <w:t>设置波形数值区域字体</w:t>
       </w:r>
     </w:p>
     <w:p>
@@ -2808,14 +2952,7 @@
           <w:b w:val="0"/>
           <w:szCs w:val="21"/>
         </w:rPr>
-        <w:t>显示效果</w:t>
-      </w:r>
-      <w:r>
-        <w:rPr>
-          <w:b w:val="0"/>
-          <w:szCs w:val="21"/>
-        </w:rPr>
-        <w:t>与设置方法</w:t>
+        <w:t>显示效果与设置方法</w:t>
       </w:r>
     </w:p>
     <w:p>
@@ -2833,14 +2970,7 @@
           <w:rFonts w:hint="default"/>
           <w:szCs w:val="21"/>
         </w:rPr>
-        <w:t>效果如下</w:t>
-      </w:r>
-      <w:r>
-        <w:rPr>
-          <w:rFonts w:hint="default"/>
-          <w:szCs w:val="21"/>
-        </w:rPr>
-        <w:t>，设置方法就是选择Font上面是Value Pane</w:t>
+        <w:t>效果如下，设置方法就是选择Font上面是Value Pane</w:t>
       </w:r>
     </w:p>
     <w:p>
@@ -2871,7 +3001,7 @@
                     </pic:cNvPicPr>
                   </pic:nvPicPr>
                   <pic:blipFill>
-                    <a:blip r:embed="rId16"/>
+                    <a:blip r:embed="rId18"/>
                     <a:stretch>
                       <a:fillRect/>
                     </a:stretch>
@@ -2929,7 +3059,9 @@
         </w:rPr>
       </w:pPr>
     </w:p>
-    <w:p/>
+    <w:p>
+      <w:pPr/>
+    </w:p>
     <w:p>
       <w:pPr>
         <w:adjustRightInd w:val="0"/>

</xml_diff>

<commit_message>
add ctrl+h copy full path
</commit_message>
<xml_diff>
--- a/Verdi使用总结.docx
+++ b/Verdi使用总结.docx
@@ -77,13 +77,7 @@
         <w:rPr>
           <w:rStyle w:val="12"/>
         </w:rPr>
-        <w:t xml:space="preserve"> </w:t>
-      </w:r>
-      <w:r>
-        <w:rPr>
-          <w:rStyle w:val="12"/>
-        </w:rPr>
-        <w:t>Verdi</w:t>
+        <w:t xml:space="preserve"> Verdi</w:t>
       </w:r>
       <w:r>
         <w:rPr>
@@ -1077,21 +1071,7 @@
           <w:szCs w:val="36"/>
         </w:rPr>
         <w:lastRenderedPageBreak/>
-        <w:t>目</w:t>
-      </w:r>
-      <w:r>
-        <w:rPr>
-          <w:rFonts w:ascii="微软雅黑" w:hAnsi="微软雅黑" w:hint="eastAsia"/>
-          <w:szCs w:val="36"/>
-        </w:rPr>
-        <w:t xml:space="preserve">  </w:t>
-      </w:r>
-      <w:r>
-        <w:rPr>
-          <w:rFonts w:ascii="微软雅黑" w:hAnsi="微软雅黑" w:hint="eastAsia"/>
-          <w:szCs w:val="36"/>
-        </w:rPr>
-        <w:t>录</w:t>
+        <w:t>目  录</w:t>
       </w:r>
       <w:bookmarkEnd w:id="0"/>
       <w:bookmarkEnd w:id="1"/>
@@ -1111,35 +1091,7 @@
           <w:rFonts w:ascii="微软雅黑" w:hAnsi="微软雅黑"/>
           <w:szCs w:val="36"/>
         </w:rPr>
-        <w:instrText xml:space="preserve"> TOC \o "3-5" \h \z \u \t "</w:instrText>
-      </w:r>
-      <w:r>
-        <w:rPr>
-          <w:rFonts w:ascii="微软雅黑" w:hAnsi="微软雅黑"/>
-          <w:szCs w:val="36"/>
-        </w:rPr>
-        <w:instrText>标题</w:instrText>
-      </w:r>
-      <w:r>
-        <w:rPr>
-          <w:rFonts w:ascii="微软雅黑" w:hAnsi="微软雅黑"/>
-          <w:szCs w:val="36"/>
-        </w:rPr>
-        <w:instrText xml:space="preserve"> 1,1,</w:instrText>
-      </w:r>
-      <w:r>
-        <w:rPr>
-          <w:rFonts w:ascii="微软雅黑" w:hAnsi="微软雅黑"/>
-          <w:szCs w:val="36"/>
-        </w:rPr>
-        <w:instrText>标题</w:instrText>
-      </w:r>
-      <w:r>
-        <w:rPr>
-          <w:rFonts w:ascii="微软雅黑" w:hAnsi="微软雅黑"/>
-          <w:szCs w:val="36"/>
-        </w:rPr>
-        <w:instrText xml:space="preserve"> 2,2"</w:instrText>
+        <w:instrText xml:space="preserve"> TOC \o "3-5" \h \z \u \t "标题 1,1,标题 2,2"</w:instrText>
       </w:r>
       <w:r>
         <w:rPr>
@@ -1289,21 +1241,11 @@
         <w:r>
           <w:tab/>
         </w:r>
-        <w:r>
-          <w:fldChar w:fldCharType="begin"/>
-        </w:r>
-        <w:r>
-          <w:instrText xml:space="preserve"> PAGEREF _Toc1267391699 </w:instrText>
-        </w:r>
-        <w:r>
-          <w:fldChar w:fldCharType="separate"/>
-        </w:r>
-        <w:r>
-          <w:t>3</w:t>
-        </w:r>
-        <w:r>
-          <w:fldChar w:fldCharType="end"/>
-        </w:r>
+        <w:fldSimple w:instr=" PAGEREF _Toc1267391699 ">
+          <w:r>
+            <w:t>3</w:t>
+          </w:r>
+        </w:fldSimple>
       </w:hyperlink>
     </w:p>
     <w:p>
@@ -1334,21 +1276,11 @@
         <w:r>
           <w:tab/>
         </w:r>
-        <w:r>
-          <w:fldChar w:fldCharType="begin"/>
-        </w:r>
-        <w:r>
-          <w:instrText xml:space="preserve"> PAGEREF _Toc397310112 </w:instrText>
-        </w:r>
-        <w:r>
-          <w:fldChar w:fldCharType="separate"/>
-        </w:r>
-        <w:r>
-          <w:t>3</w:t>
-        </w:r>
-        <w:r>
-          <w:fldChar w:fldCharType="end"/>
-        </w:r>
+        <w:fldSimple w:instr=" PAGEREF _Toc397310112 ">
+          <w:r>
+            <w:t>3</w:t>
+          </w:r>
+        </w:fldSimple>
       </w:hyperlink>
     </w:p>
     <w:p>
@@ -1385,21 +1317,11 @@
         <w:r>
           <w:tab/>
         </w:r>
-        <w:r>
-          <w:fldChar w:fldCharType="begin"/>
-        </w:r>
-        <w:r>
-          <w:instrText xml:space="preserve"> PAGEREF _Toc476051819 </w:instrText>
-        </w:r>
-        <w:r>
-          <w:fldChar w:fldCharType="separate"/>
-        </w:r>
-        <w:r>
-          <w:t>3</w:t>
-        </w:r>
-        <w:r>
-          <w:fldChar w:fldCharType="end"/>
-        </w:r>
+        <w:fldSimple w:instr=" PAGEREF _Toc476051819 ">
+          <w:r>
+            <w:t>3</w:t>
+          </w:r>
+        </w:fldSimple>
       </w:hyperlink>
     </w:p>
     <w:p>
@@ -1940,81 +1862,45 @@
       <w:r>
         <w:t>来说，可以从</w:t>
       </w:r>
-      <w:proofErr w:type="gramStart"/>
       <w:r>
         <w:t>”</w:t>
       </w:r>
-      <w:proofErr w:type="gramEnd"/>
       <w:r>
         <w:rPr>
           <w:highlight w:val="yellow"/>
         </w:rPr>
         <w:t>文件</w:t>
       </w:r>
-      <w:proofErr w:type="gramStart"/>
       <w:r>
         <w:rPr>
           <w:highlight w:val="yellow"/>
         </w:rPr>
+        <w:t>”--&gt;”</w:t>
+      </w:r>
+      <w:r>
+        <w:rPr>
+          <w:highlight w:val="yellow"/>
+        </w:rPr>
+        <w:t>页面设置</w:t>
+      </w:r>
+      <w:r>
+        <w:rPr>
+          <w:highlight w:val="yellow"/>
+        </w:rPr>
+        <w:t>”--&gt;”</w:t>
+      </w:r>
+      <w:r>
+        <w:rPr>
+          <w:highlight w:val="yellow"/>
+        </w:rPr>
+        <w:t>文档网络</w:t>
+      </w:r>
+      <w:r>
+        <w:rPr>
+          <w:highlight w:val="yellow"/>
+        </w:rPr>
         <w:t>”</w:t>
       </w:r>
-      <w:proofErr w:type="gramEnd"/>
-      <w:r>
-        <w:rPr>
-          <w:highlight w:val="yellow"/>
-        </w:rPr>
-        <w:t>--&gt;</w:t>
-      </w:r>
-      <w:proofErr w:type="gramStart"/>
-      <w:r>
-        <w:rPr>
-          <w:highlight w:val="yellow"/>
-        </w:rPr>
-        <w:t>”</w:t>
-      </w:r>
-      <w:proofErr w:type="gramEnd"/>
-      <w:r>
-        <w:rPr>
-          <w:highlight w:val="yellow"/>
-        </w:rPr>
-        <w:t>页面设置</w:t>
-      </w:r>
-      <w:proofErr w:type="gramStart"/>
-      <w:r>
-        <w:rPr>
-          <w:highlight w:val="yellow"/>
-        </w:rPr>
-        <w:t>”</w:t>
-      </w:r>
-      <w:proofErr w:type="gramEnd"/>
-      <w:r>
-        <w:rPr>
-          <w:highlight w:val="yellow"/>
-        </w:rPr>
-        <w:t>--&gt;</w:t>
-      </w:r>
-      <w:proofErr w:type="gramStart"/>
-      <w:r>
-        <w:rPr>
-          <w:highlight w:val="yellow"/>
-        </w:rPr>
-        <w:t>”</w:t>
-      </w:r>
-      <w:proofErr w:type="gramEnd"/>
-      <w:r>
-        <w:rPr>
-          <w:highlight w:val="yellow"/>
-        </w:rPr>
-        <w:t>文档网络</w:t>
-      </w:r>
-      <w:proofErr w:type="gramStart"/>
-      <w:r>
-        <w:rPr>
-          <w:highlight w:val="yellow"/>
-        </w:rPr>
-        <w:t>”</w:t>
-      </w:r>
-      <w:proofErr w:type="gramEnd"/>
       <w:r>
         <w:rPr>
           <w:highlight w:val="yellow"/>
@@ -2193,15 +2079,7 @@
         <w:ind w:firstLine="420"/>
       </w:pPr>
       <w:r>
-        <w:t>具体</w:t>
-      </w:r>
-      <w:proofErr w:type="gramStart"/>
-      <w:r>
-        <w:t>见如下</w:t>
-      </w:r>
-      <w:proofErr w:type="gramEnd"/>
-      <w:r>
-        <w:t>描述</w:t>
+        <w:t>具体见如下描述</w:t>
       </w:r>
     </w:p>
     <w:p>
@@ -2228,7 +2106,6 @@
         </w:rPr>
         <w:t>将波形与信号名同步变色</w:t>
       </w:r>
-      <w:proofErr w:type="spellStart"/>
       <w:r>
         <w:rPr>
           <w:b w:val="0"/>
@@ -2237,7 +2114,6 @@
         </w:rPr>
         <w:t>nWave</w:t>
       </w:r>
-      <w:proofErr w:type="spellEnd"/>
     </w:p>
     <w:p>
       <w:pPr>
@@ -2490,7 +2366,6 @@
         </w:rPr>
         <w:t>显示字体相关设置</w:t>
       </w:r>
-      <w:proofErr w:type="spellStart"/>
       <w:r>
         <w:rPr>
           <w:b w:val="0"/>
@@ -2499,7 +2374,6 @@
         </w:rPr>
         <w:t>nTrace</w:t>
       </w:r>
-      <w:proofErr w:type="spellEnd"/>
     </w:p>
     <w:p>
       <w:pPr>
@@ -2512,13 +2386,7 @@
         <w:rPr>
           <w:szCs w:val="21"/>
         </w:rPr>
-        <w:t>一般字体设置时，都要</w:t>
-      </w:r>
-      <w:r>
-        <w:rPr>
-          <w:szCs w:val="21"/>
-        </w:rPr>
-        <w:t>选择</w:t>
+        <w:t>一般字体设置时，都要选择</w:t>
       </w:r>
       <w:r>
         <w:rPr>
@@ -3195,7 +3063,6 @@
         </w:rPr>
         <w:t>显示字体相关设置</w:t>
       </w:r>
-      <w:proofErr w:type="spellStart"/>
       <w:r>
         <w:rPr>
           <w:b w:val="0"/>
@@ -3204,7 +3071,6 @@
         </w:rPr>
         <w:t>nWave</w:t>
       </w:r>
-      <w:proofErr w:type="spellEnd"/>
     </w:p>
     <w:p>
       <w:pPr>
@@ -3214,13 +3080,7 @@
         <w:rPr>
           <w:szCs w:val="21"/>
         </w:rPr>
-        <w:t>一般字体设置时，都要</w:t>
-      </w:r>
-      <w:r>
-        <w:rPr>
-          <w:szCs w:val="21"/>
-        </w:rPr>
-        <w:t>选择</w:t>
+        <w:t>一般字体设置时，都要选择</w:t>
       </w:r>
       <w:r>
         <w:rPr>
@@ -3716,7 +3576,6 @@
         </w:rPr>
         <w:t>用户自定义配置</w:t>
       </w:r>
-      <w:proofErr w:type="spellStart"/>
       <w:r>
         <w:rPr>
           <w:rFonts w:ascii="Times New Roman" w:eastAsia="微软雅黑" w:hAnsi="Times New Roman"/>
@@ -3724,7 +3583,6 @@
         </w:rPr>
         <w:t>novas.rc</w:t>
       </w:r>
-      <w:proofErr w:type="spellEnd"/>
     </w:p>
     <w:p>
       <w:pPr>
@@ -3750,7 +3608,6 @@
         </w:rPr>
         <w:t>手工配置界面后，生成</w:t>
       </w:r>
-      <w:proofErr w:type="spellStart"/>
       <w:r>
         <w:rPr>
           <w:b w:val="0"/>
@@ -3759,7 +3616,6 @@
         </w:rPr>
         <w:t>novas.rc</w:t>
       </w:r>
-      <w:proofErr w:type="spellEnd"/>
       <w:r>
         <w:rPr>
           <w:b w:val="0"/>
@@ -3776,35 +3632,27 @@
       <w:r>
         <w:t>首先使用工具默认的配置，创建完</w:t>
       </w:r>
-      <w:proofErr w:type="spellStart"/>
       <w:r>
         <w:t>novas.rc</w:t>
       </w:r>
-      <w:proofErr w:type="spellEnd"/>
       <w:r>
         <w:t>后，在</w:t>
       </w:r>
-      <w:proofErr w:type="spellStart"/>
       <w:r>
         <w:t>verdiLog</w:t>
       </w:r>
-      <w:proofErr w:type="spellEnd"/>
       <w:r>
         <w:t>目录下生成了</w:t>
       </w:r>
-      <w:proofErr w:type="spellStart"/>
       <w:r>
         <w:t>novas.rc</w:t>
       </w:r>
-      <w:proofErr w:type="spellEnd"/>
       <w:r>
         <w:t>文件，然后将这个</w:t>
       </w:r>
-      <w:proofErr w:type="spellStart"/>
       <w:r>
         <w:t>novas.rc</w:t>
       </w:r>
-      <w:proofErr w:type="spellEnd"/>
       <w:r>
         <w:t>文件设置成自己的默认配置。</w:t>
       </w:r>
@@ -3863,11 +3711,9 @@
       <w:r>
         <w:t>中设置也可以，但是本文推荐在</w:t>
       </w:r>
-      <w:proofErr w:type="spellStart"/>
       <w:r>
         <w:t>makefile</w:t>
       </w:r>
-      <w:proofErr w:type="spellEnd"/>
       <w:r>
         <w:t>中设置环境变量</w:t>
       </w:r>
@@ -3987,11 +3833,9 @@
       <w:r>
         <w:t>实际</w:t>
       </w:r>
-      <w:proofErr w:type="spellStart"/>
       <w:r>
         <w:t>novas.rc</w:t>
       </w:r>
-      <w:proofErr w:type="spellEnd"/>
       <w:r>
         <w:t>文件放置的位置</w:t>
       </w:r>
@@ -4003,11 +3847,9 @@
       <w:r>
         <w:t>我们这里把</w:t>
       </w:r>
-      <w:proofErr w:type="spellStart"/>
       <w:r>
         <w:t>novas.rc</w:t>
       </w:r>
-      <w:proofErr w:type="spellEnd"/>
       <w:r>
         <w:t>配置文件，放到了仿真工程的一个目录下面了。</w:t>
       </w:r>
@@ -4036,7 +3878,6 @@
         </w:rPr>
         <w:t>执行</w:t>
       </w:r>
-      <w:proofErr w:type="spellStart"/>
       <w:r>
         <w:rPr>
           <w:b w:val="0"/>
@@ -4045,7 +3886,6 @@
         </w:rPr>
         <w:t>verdi</w:t>
       </w:r>
-      <w:proofErr w:type="spellEnd"/>
       <w:r>
         <w:rPr>
           <w:b w:val="0"/>
@@ -4062,41 +3902,27 @@
       <w:r>
         <w:t>在执行</w:t>
       </w:r>
-      <w:proofErr w:type="spellStart"/>
       <w:r>
         <w:t>verdi</w:t>
       </w:r>
-      <w:proofErr w:type="spellEnd"/>
       <w:r>
         <w:t>命令时，注意添加命令</w:t>
       </w:r>
       <w:r>
-        <w:t>-</w:t>
-      </w:r>
-      <w:proofErr w:type="spellStart"/>
-      <w:r>
-        <w:t>rfFile</w:t>
-      </w:r>
-      <w:proofErr w:type="spellEnd"/>
-      <w:r>
-        <w:t xml:space="preserve"> </w:t>
+        <w:t xml:space="preserve">-rfFile </w:t>
       </w:r>
       <w:r>
         <w:t>给定的</w:t>
       </w:r>
-      <w:proofErr w:type="spellStart"/>
       <w:r>
         <w:t>novas.rc</w:t>
       </w:r>
-      <w:proofErr w:type="spellEnd"/>
       <w:r>
         <w:t>路径位置，按照这种方式进行打开</w:t>
       </w:r>
-      <w:proofErr w:type="spellStart"/>
       <w:r>
         <w:t>verdi</w:t>
       </w:r>
-      <w:proofErr w:type="spellEnd"/>
       <w:r>
         <w:t>即可好用。</w:t>
       </w:r>
@@ -4234,7 +4060,6 @@
         <w:snapToGrid w:val="0"/>
         <w:spacing w:before="0" w:after="0" w:line="240" w:lineRule="auto"/>
         <w:rPr>
-          <w:rFonts w:hint="eastAsia"/>
           <w:b w:val="0"/>
           <w:sz w:val="24"/>
           <w:szCs w:val="24"/>
@@ -4247,52 +4072,89 @@
           <w:sz w:val="24"/>
           <w:szCs w:val="24"/>
         </w:rPr>
-        <w:t>设置</w:t>
-      </w:r>
-      <w:r>
+        <w:t>如何拷贝完整信号路径</w:t>
+      </w:r>
+    </w:p>
+    <w:p>
+      <w:pPr>
+        <w:ind w:left="420"/>
         <w:rPr>
           <w:rFonts w:hint="eastAsia"/>
-          <w:b w:val="0"/>
-          <w:sz w:val="24"/>
-          <w:szCs w:val="24"/>
-        </w:rPr>
-        <w:t>source</w:t>
-      </w:r>
-      <w:r>
-        <w:rPr>
-          <w:b w:val="0"/>
-          <w:sz w:val="24"/>
-          <w:szCs w:val="24"/>
-        </w:rPr>
+        </w:rPr>
+      </w:pPr>
+      <w:r>
+        <w:t>C</w:t>
+      </w:r>
+      <w:r>
+        <w:rPr>
+          <w:rFonts w:hint="eastAsia"/>
+        </w:rPr>
+        <w:t>trl</w:t>
+      </w:r>
+      <w:r>
+        <w:t>+h</w:t>
+      </w:r>
+      <w:r>
+        <w:t xml:space="preserve"> ,</w:t>
+      </w:r>
+      <w:r>
+        <w:rPr>
+          <w:rFonts w:hint="eastAsia"/>
+        </w:rPr>
+        <w:t>看到</w:t>
+      </w:r>
+      <w:r>
+        <w:rPr>
+          <w:rFonts w:hint="eastAsia"/>
+        </w:rPr>
+        <w:t xml:space="preserve"> Copy</w:t>
+      </w:r>
+      <w:r>
         <w:t xml:space="preserve"> </w:t>
       </w:r>
       <w:r>
         <w:rPr>
           <w:rFonts w:hint="eastAsia"/>
-          <w:b w:val="0"/>
-          <w:sz w:val="24"/>
-          <w:szCs w:val="24"/>
-        </w:rPr>
-        <w:t>区域的字体</w:t>
-      </w:r>
-    </w:p>
-    <w:p>
-      <w:pPr>
-        <w:adjustRightInd w:val="0"/>
-        <w:snapToGrid w:val="0"/>
-        <w:jc w:val="center"/>
-      </w:pPr>
+        </w:rPr>
+        <w:t>F</w:t>
+      </w:r>
+      <w:r>
+        <w:t>u</w:t>
+      </w:r>
+      <w:r>
+        <w:rPr>
+          <w:rFonts w:hint="eastAsia"/>
+        </w:rPr>
+        <w:t>ll</w:t>
+      </w:r>
+      <w:r>
+        <w:t xml:space="preserve"> </w:t>
+      </w:r>
+      <w:r>
+        <w:rPr>
+          <w:rFonts w:hint="eastAsia"/>
+        </w:rPr>
+        <w:t>path</w:t>
+      </w:r>
       <w:bookmarkStart w:id="10" w:name="_GoBack"/>
+      <w:bookmarkEnd w:id="10"/>
+    </w:p>
+    <w:p>
+      <w:pPr>
+        <w:rPr>
+          <w:rFonts w:hint="eastAsia"/>
+        </w:rPr>
+      </w:pPr>
       <w:r>
         <w:rPr>
           <w:noProof/>
           <w:snapToGrid/>
         </w:rPr>
         <w:drawing>
-          <wp:inline distT="0" distB="0" distL="0" distR="0" wp14:anchorId="5BA43140" wp14:editId="4DB434D2">
-            <wp:extent cx="5274310" cy="3389630"/>
+          <wp:inline distT="0" distB="0" distL="0" distR="0" wp14:anchorId="40B4D59A" wp14:editId="5643FD41">
+            <wp:extent cx="5274310" cy="1925955"/>
             <wp:effectExtent l="0" t="0" r="0" b="0"/>
-            <wp:docPr id="14" name="图片 14"/>
+            <wp:docPr id="15" name="图片 15"/>
             <wp:cNvGraphicFramePr>
               <a:graphicFrameLocks xmlns:a="http://schemas.openxmlformats.org/drawingml/2006/main" noChangeAspect="1"/>
             </wp:cNvGraphicFramePr>
@@ -4312,6 +4174,106 @@
                   <pic:spPr>
                     <a:xfrm>
                       <a:off x="0" y="0"/>
+                      <a:ext cx="5274310" cy="1925955"/>
+                    </a:xfrm>
+                    <a:prstGeom prst="rect">
+                      <a:avLst/>
+                    </a:prstGeom>
+                  </pic:spPr>
+                </pic:pic>
+              </a:graphicData>
+            </a:graphic>
+          </wp:inline>
+        </w:drawing>
+      </w:r>
+    </w:p>
+    <w:p>
+      <w:pPr>
+        <w:pStyle w:val="5"/>
+        <w:numPr>
+          <w:ilvl w:val="3"/>
+          <w:numId w:val="1"/>
+        </w:numPr>
+        <w:adjustRightInd w:val="0"/>
+        <w:snapToGrid w:val="0"/>
+        <w:spacing w:before="0" w:after="0" w:line="240" w:lineRule="auto"/>
+        <w:rPr>
+          <w:b w:val="0"/>
+          <w:sz w:val="24"/>
+          <w:szCs w:val="24"/>
+        </w:rPr>
+      </w:pPr>
+      <w:r>
+        <w:rPr>
+          <w:rFonts w:hint="eastAsia"/>
+          <w:b w:val="0"/>
+          <w:sz w:val="24"/>
+          <w:szCs w:val="24"/>
+        </w:rPr>
+        <w:t>设置</w:t>
+      </w:r>
+      <w:r>
+        <w:rPr>
+          <w:rFonts w:hint="eastAsia"/>
+          <w:b w:val="0"/>
+          <w:sz w:val="24"/>
+          <w:szCs w:val="24"/>
+        </w:rPr>
+        <w:t>source</w:t>
+      </w:r>
+      <w:r>
+        <w:rPr>
+          <w:b w:val="0"/>
+          <w:sz w:val="24"/>
+          <w:szCs w:val="24"/>
+        </w:rPr>
+        <w:t xml:space="preserve"> </w:t>
+      </w:r>
+      <w:r>
+        <w:rPr>
+          <w:rFonts w:hint="eastAsia"/>
+          <w:b w:val="0"/>
+          <w:sz w:val="24"/>
+          <w:szCs w:val="24"/>
+        </w:rPr>
+        <w:t>区域的字体</w:t>
+      </w:r>
+    </w:p>
+    <w:p>
+      <w:pPr>
+        <w:adjustRightInd w:val="0"/>
+        <w:snapToGrid w:val="0"/>
+        <w:jc w:val="center"/>
+      </w:pPr>
+      <w:r>
+        <w:rPr>
+          <w:noProof/>
+          <w:snapToGrid/>
+        </w:rPr>
+        <w:drawing>
+          <wp:inline distT="0" distB="0" distL="0" distR="0" wp14:anchorId="5BA43140" wp14:editId="4DB434D2">
+            <wp:extent cx="5274310" cy="3389630"/>
+            <wp:effectExtent l="0" t="0" r="0" b="0"/>
+            <wp:docPr id="14" name="图片 14"/>
+            <wp:cNvGraphicFramePr>
+              <a:graphicFrameLocks xmlns:a="http://schemas.openxmlformats.org/drawingml/2006/main" noChangeAspect="1"/>
+            </wp:cNvGraphicFramePr>
+            <a:graphic xmlns:a="http://schemas.openxmlformats.org/drawingml/2006/main">
+              <a:graphicData uri="http://schemas.openxmlformats.org/drawingml/2006/picture">
+                <pic:pic xmlns:pic="http://schemas.openxmlformats.org/drawingml/2006/picture">
+                  <pic:nvPicPr>
+                    <pic:cNvPr id="1" name=""/>
+                    <pic:cNvPicPr/>
+                  </pic:nvPicPr>
+                  <pic:blipFill>
+                    <a:blip r:embed="rId25"/>
+                    <a:stretch>
+                      <a:fillRect/>
+                    </a:stretch>
+                  </pic:blipFill>
+                  <pic:spPr>
+                    <a:xfrm>
+                      <a:off x="0" y="0"/>
                       <a:ext cx="5274310" cy="3389630"/>
                     </a:xfrm>
                     <a:prstGeom prst="rect">
@@ -4324,11 +4286,10 @@
           </wp:inline>
         </w:drawing>
       </w:r>
-      <w:bookmarkEnd w:id="10"/>
     </w:p>
     <w:sectPr>
-      <w:headerReference w:type="default" r:id="rId25"/>
-      <w:footerReference w:type="default" r:id="rId26"/>
+      <w:headerReference w:type="default" r:id="rId26"/>
+      <w:footerReference w:type="default" r:id="rId27"/>
       <w:pgSz w:w="11906" w:h="16838"/>
       <w:pgMar w:top="1440" w:right="1800" w:bottom="1440" w:left="1800" w:header="851" w:footer="992" w:gutter="0"/>
       <w:cols w:space="0"/>
@@ -4422,13 +4383,7 @@
               <w:rPr>
                 <w:lang w:val="zh-CN"/>
               </w:rPr>
-              <w:t xml:space="preserve"> </w:t>
-            </w:r>
-            <w:r>
-              <w:rPr>
-                <w:lang w:val="zh-CN"/>
-              </w:rPr>
-              <w:t xml:space="preserve">/ </w:t>
+              <w:t xml:space="preserve"> / </w:t>
             </w:r>
             <w:r>
               <w:rPr>

</xml_diff>